<commit_message>
modifiy the file and add drop and save command for stash
</commit_message>
<xml_diff>
--- a/Git Commands.docx
+++ b/Git Commands.docx
@@ -4,13 +4,8 @@
   <w:body>
     <w:p>
       <w:r>
-        <w:t xml:space="preserve">Lesson14-Master </w:t>
-      </w:r>
-      <w:proofErr w:type="gramStart"/>
-      <w:r>
-        <w:t>Stash :</w:t>
-      </w:r>
-      <w:proofErr w:type="gramEnd"/>
+        <w:t>Lesson14-Master Stash :</w:t>
+      </w:r>
     </w:p>
     <w:p>
       <w:r>
@@ -18,15 +13,67 @@
       </w:r>
     </w:p>
     <w:p>
-      <w:proofErr w:type="spellStart"/>
-      <w:proofErr w:type="gramStart"/>
-      <w:r>
-        <w:t>git</w:t>
-      </w:r>
-      <w:proofErr w:type="spellEnd"/>
-      <w:proofErr w:type="gramEnd"/>
-      <w:r>
-        <w:t xml:space="preserve"> stash </w:t>
+      <w:r>
+        <w:t xml:space="preserve">git stash </w:t>
+      </w:r>
+    </w:p>
+    <w:p>
+      <w:r>
+        <w:t xml:space="preserve">// to make files or modifications stashed </w:t>
+      </w:r>
+      <w:r>
+        <w:t>with a label or note for stashed things</w:t>
+      </w:r>
+    </w:p>
+    <w:p>
+      <w:r>
+        <w:t>git stash</w:t>
+      </w:r>
+      <w:r>
+        <w:t xml:space="preserve"> save “label you want”</w:t>
+      </w:r>
+    </w:p>
+    <w:p>
+      <w:r>
+        <w:t>// to get last stashed  file or modification from stash stack and delete it from stash stack</w:t>
+      </w:r>
+    </w:p>
+    <w:p>
+      <w:r>
+        <w:t>git stash pop</w:t>
+      </w:r>
+    </w:p>
+    <w:p>
+      <w:r>
+        <w:t>// to get n stashed  file or modification from stash stack and delete it from stash stack</w:t>
+      </w:r>
+    </w:p>
+    <w:p>
+      <w:r>
+        <w:t xml:space="preserve">git stash pop </w:t>
+      </w:r>
+      <w:r>
+        <w:t>stash@{n}</w:t>
+      </w:r>
+    </w:p>
+    <w:p>
+      <w:r>
+        <w:t>// to get last stashed  file or modification from stash stack without delete it from stash stack</w:t>
+      </w:r>
+    </w:p>
+    <w:p>
+      <w:r>
+        <w:t>git stash apply</w:t>
+      </w:r>
+    </w:p>
+    <w:p>
+      <w:r>
+        <w:t>// to get n stashed  file or modification from stash stack without delete it from stash stack</w:t>
+      </w:r>
+    </w:p>
+    <w:p>
+      <w:r>
+        <w:t>git stash apply stash@{n}</w:t>
       </w:r>
     </w:p>
     <w:p>
@@ -34,133 +81,40 @@
         <w:t xml:space="preserve">// to </w:t>
       </w:r>
       <w:r>
-        <w:t xml:space="preserve">get last </w:t>
-      </w:r>
-      <w:proofErr w:type="gramStart"/>
-      <w:r>
-        <w:t xml:space="preserve">stashed </w:t>
-      </w:r>
-      <w:r>
-        <w:t xml:space="preserve"> </w:t>
-      </w:r>
-      <w:r>
-        <w:t>file</w:t>
-      </w:r>
-      <w:proofErr w:type="gramEnd"/>
-      <w:r>
-        <w:t xml:space="preserve"> or modification from stash stack and delete it from stash stack</w:t>
-      </w:r>
-    </w:p>
-    <w:p>
-      <w:proofErr w:type="spellStart"/>
-      <w:proofErr w:type="gramStart"/>
-      <w:r>
-        <w:t>git</w:t>
-      </w:r>
-      <w:proofErr w:type="spellEnd"/>
-      <w:proofErr w:type="gramEnd"/>
-      <w:r>
-        <w:t xml:space="preserve"> stash</w:t>
-      </w:r>
-      <w:r>
-        <w:t xml:space="preserve"> pop</w:t>
-      </w:r>
-    </w:p>
-    <w:p>
-      <w:r>
-        <w:t xml:space="preserve">// to get </w:t>
+        <w:t>delete</w:t>
+      </w:r>
+      <w:r>
+        <w:t xml:space="preserve"> last stashed  file or modification from stash stack </w:t>
+      </w:r>
+    </w:p>
+    <w:p>
+      <w:r>
+        <w:t xml:space="preserve">git stash </w:t>
+      </w:r>
+      <w:r>
+        <w:t>drop</w:t>
+      </w:r>
+    </w:p>
+    <w:p>
+      <w:r>
+        <w:t xml:space="preserve">// to delete </w:t>
       </w:r>
       <w:r>
         <w:t>n</w:t>
       </w:r>
       <w:r>
-        <w:t xml:space="preserve"> </w:t>
-      </w:r>
-      <w:proofErr w:type="gramStart"/>
-      <w:r>
-        <w:t>stashed  file</w:t>
-      </w:r>
-      <w:proofErr w:type="gramEnd"/>
-      <w:r>
-        <w:t xml:space="preserve"> or modification from stash stack and delete it from stash stack</w:t>
-      </w:r>
-    </w:p>
-    <w:p>
-      <w:proofErr w:type="spellStart"/>
-      <w:proofErr w:type="gramStart"/>
-      <w:r>
-        <w:t>git</w:t>
-      </w:r>
-      <w:proofErr w:type="spellEnd"/>
-      <w:proofErr w:type="gramEnd"/>
-      <w:r>
-        <w:t xml:space="preserve"> stash pop</w:t>
-      </w:r>
-      <w:r>
-        <w:t xml:space="preserve"> </w:t>
-      </w:r>
-      <w:r>
-        <w:t>stash@{n}</w:t>
-      </w:r>
-    </w:p>
-    <w:p>
-      <w:r>
-        <w:t xml:space="preserve">// to get last </w:t>
-      </w:r>
-      <w:proofErr w:type="gramStart"/>
-      <w:r>
-        <w:t>stashed  file</w:t>
-      </w:r>
-      <w:proofErr w:type="gramEnd"/>
-      <w:r>
-        <w:t xml:space="preserve"> or mo</w:t>
-      </w:r>
-      <w:r>
-        <w:t xml:space="preserve">dification from stash stack without </w:t>
-      </w:r>
-      <w:r>
-        <w:t>delete it from stash stack</w:t>
-      </w:r>
-    </w:p>
-    <w:p>
-      <w:proofErr w:type="spellStart"/>
-      <w:proofErr w:type="gramStart"/>
-      <w:r>
-        <w:t>git</w:t>
-      </w:r>
-      <w:proofErr w:type="spellEnd"/>
-      <w:proofErr w:type="gramEnd"/>
-      <w:r>
-        <w:t xml:space="preserve"> stash </w:t>
-      </w:r>
-      <w:r>
-        <w:t>apply</w:t>
-      </w:r>
-    </w:p>
-    <w:p>
-      <w:r>
-        <w:t xml:space="preserve">// to get n stashed  file or modification from stash stack without </w:t>
+        <w:t xml:space="preserve"> stashed  file or modification from stash stack </w:t>
+      </w:r>
+    </w:p>
+    <w:p>
+      <w:r>
+        <w:t xml:space="preserve">git stash </w:t>
+      </w:r>
+      <w:r>
+        <w:t>drop</w:t>
       </w:r>
       <w:bookmarkStart w:id="0" w:name="_GoBack"/>
       <w:bookmarkEnd w:id="0"/>
-      <w:r>
-        <w:t>delete it from stash stack</w:t>
-      </w:r>
-    </w:p>
-    <w:p>
-      <w:proofErr w:type="spellStart"/>
-      <w:proofErr w:type="gramStart"/>
-      <w:r>
-        <w:t>git</w:t>
-      </w:r>
-      <w:proofErr w:type="spellEnd"/>
-      <w:proofErr w:type="gramEnd"/>
-      <w:r>
-        <w:t xml:space="preserve"> stash </w:t>
-      </w:r>
-      <w:r>
-        <w:t>apply</w:t>
-      </w:r>
       <w:r>
         <w:t xml:space="preserve"> stash@{n}</w:t>
       </w:r>

</xml_diff>

<commit_message>
Lesson17-Ignoring Files and Directories
</commit_message>
<xml_diff>
--- a/Git Commands.docx
+++ b/Git Commands.docx
@@ -378,10 +378,7 @@
         <w:t xml:space="preserve"> </w:t>
       </w:r>
       <w:r>
-        <w:t>Lesson16</w:t>
-      </w:r>
-      <w:r>
-        <w:t>-</w:t>
+        <w:t>Lesson16-</w:t>
       </w:r>
       <w:r>
         <w:rPr>
@@ -457,10 +454,7 @@
       </w:r>
       <w:proofErr w:type="spellEnd"/>
       <w:r>
-        <w:t>-code</w:t>
-      </w:r>
-      <w:r>
-        <w:t xml:space="preserve"> for the commit you want to back to&gt;</w:t>
+        <w:t>-code for the commit you want to back to&gt;</w:t>
       </w:r>
     </w:p>
     <w:p>
@@ -477,10 +471,118 @@
       <w:r>
         <w:t xml:space="preserve"> push origin main --force</w:t>
       </w:r>
+    </w:p>
+    <w:p/>
+    <w:p/>
+    <w:p/>
+    <w:p>
+      <w:r>
+        <w:t>Lesson17</w:t>
+      </w:r>
+      <w:r>
+        <w:t>-</w:t>
+      </w:r>
+      <w:r>
+        <w:t>Ignoring Files and Directories</w:t>
+      </w:r>
+      <w:r>
+        <w:t>:</w:t>
+      </w:r>
+    </w:p>
+    <w:p>
+      <w:r>
+        <w:t xml:space="preserve">// create ignoring file to write which files or directories you want to ignore or not ignore from using in </w:t>
+      </w:r>
+      <w:proofErr w:type="spellStart"/>
+      <w:r>
+        <w:t>git</w:t>
+      </w:r>
+      <w:proofErr w:type="spellEnd"/>
+      <w:r>
+        <w:t xml:space="preserve"> stages </w:t>
+      </w:r>
+    </w:p>
+    <w:p>
+      <w:proofErr w:type="gramStart"/>
+      <w:r>
+        <w:t>touch  .</w:t>
+      </w:r>
+      <w:proofErr w:type="spellStart"/>
+      <w:proofErr w:type="gramEnd"/>
+      <w:r>
+        <w:t>gitignore</w:t>
+      </w:r>
+      <w:proofErr w:type="spellEnd"/>
+    </w:p>
+    <w:p>
+      <w:pPr>
+        <w:pStyle w:val="ListParagraph"/>
+        <w:numPr>
+          <w:ilvl w:val="0"/>
+          <w:numId w:val="1"/>
+        </w:numPr>
+      </w:pPr>
+      <w:r>
+        <w:t xml:space="preserve">Then open it with any editor and write ignorance patterns </w:t>
+      </w:r>
+    </w:p>
+    <w:p>
+      <w:pPr>
+        <w:pStyle w:val="ListParagraph"/>
+      </w:pPr>
+      <w:r>
+        <w:t>Exp1:</w:t>
+      </w:r>
+    </w:p>
+    <w:p>
+      <w:pPr>
+        <w:pStyle w:val="ListParagraph"/>
+      </w:pPr>
+      <w:r>
+        <w:t>*.log // it will ignore any file with extension .log</w:t>
+      </w:r>
+    </w:p>
+    <w:p>
+      <w:pPr>
+        <w:pStyle w:val="ListParagraph"/>
+      </w:pPr>
+      <w:r>
+        <w:t>!mans.log //it will not ignore this file</w:t>
+      </w:r>
+    </w:p>
+    <w:p>
+      <w:pPr>
+        <w:pStyle w:val="ListParagraph"/>
+      </w:pPr>
+      <w:r>
+        <w:lastRenderedPageBreak/>
+        <w:t>// to force add ignored files</w:t>
+      </w:r>
+    </w:p>
+    <w:p>
+      <w:pPr>
+        <w:pStyle w:val="ListParagraph"/>
+      </w:pPr>
+      <w:proofErr w:type="spellStart"/>
+      <w:proofErr w:type="gramStart"/>
+      <w:r>
+        <w:t>git</w:t>
+      </w:r>
+      <w:proofErr w:type="spellEnd"/>
+      <w:proofErr w:type="gramEnd"/>
+      <w:r>
+        <w:t xml:space="preserve"> add –f or –force &lt;file name&gt;</w:t>
+      </w:r>
+    </w:p>
+    <w:p>
       <w:bookmarkStart w:id="0" w:name="_GoBack"/>
       <w:bookmarkEnd w:id="0"/>
     </w:p>
-    <w:p/>
+    <w:p>
+      <w:pPr>
+        <w:pStyle w:val="ListParagraph"/>
+      </w:pPr>
+    </w:p>
     <w:sectPr>
       <w:pgSz w:w="12240" w:h="15840"/>
       <w:pgMar w:top="1440" w:right="1440" w:bottom="1440" w:left="1440" w:header="720" w:footer="720" w:gutter="0"/>
@@ -489,6 +591,126 @@
     </w:sectPr>
   </w:body>
 </w:document>
+</file>
+
+<file path=word/numbering.xml><?xml version="1.0" encoding="utf-8"?>
+<w:numbering xmlns:wpc="http://schemas.microsoft.com/office/word/2010/wordprocessingCanvas" xmlns:mc="http://schemas.openxmlformats.org/markup-compatibility/2006" xmlns:o="urn:schemas-microsoft-com:office:office" xmlns:r="http://schemas.openxmlformats.org/officeDocument/2006/relationships" xmlns:m="http://schemas.openxmlformats.org/officeDocument/2006/math" xmlns:v="urn:schemas-microsoft-com:vml" xmlns:wp14="http://schemas.microsoft.com/office/word/2010/wordprocessingDrawing" xmlns:wp="http://schemas.openxmlformats.org/drawingml/2006/wordprocessingDrawing" xmlns:w10="urn:schemas-microsoft-com:office:word" xmlns:w="http://schemas.openxmlformats.org/wordprocessingml/2006/main" xmlns:w14="http://schemas.microsoft.com/office/word/2010/wordml" xmlns:wpg="http://schemas.microsoft.com/office/word/2010/wordprocessingGroup" xmlns:wpi="http://schemas.microsoft.com/office/word/2010/wordprocessingInk" xmlns:wne="http://schemas.microsoft.com/office/word/2006/wordml" xmlns:wps="http://schemas.microsoft.com/office/word/2010/wordprocessingShape" mc:Ignorable="w14 wp14">
+  <w:abstractNum w:abstractNumId="0">
+    <w:nsid w:val="146D5E18"/>
+    <w:multiLevelType w:val="hybridMultilevel"/>
+    <w:tmpl w:val="2C42550A"/>
+    <w:lvl w:ilvl="0" w:tplc="518AA05A">
+      <w:numFmt w:val="bullet"/>
+      <w:lvlText w:val="-"/>
+      <w:lvlJc w:val="left"/>
+      <w:pPr>
+        <w:ind w:left="720" w:hanging="360"/>
+      </w:pPr>
+      <w:rPr>
+        <w:rFonts w:ascii="Calibri" w:eastAsiaTheme="minorHAnsi" w:hAnsi="Calibri" w:cs="Calibri" w:hint="default"/>
+      </w:rPr>
+    </w:lvl>
+    <w:lvl w:ilvl="1" w:tplc="04090003" w:tentative="1">
+      <w:start w:val="1"/>
+      <w:numFmt w:val="bullet"/>
+      <w:lvlText w:val="o"/>
+      <w:lvlJc w:val="left"/>
+      <w:pPr>
+        <w:ind w:left="1440" w:hanging="360"/>
+      </w:pPr>
+      <w:rPr>
+        <w:rFonts w:ascii="Courier New" w:hAnsi="Courier New" w:cs="Courier New" w:hint="default"/>
+      </w:rPr>
+    </w:lvl>
+    <w:lvl w:ilvl="2" w:tplc="04090005" w:tentative="1">
+      <w:start w:val="1"/>
+      <w:numFmt w:val="bullet"/>
+      <w:lvlText w:val=""/>
+      <w:lvlJc w:val="left"/>
+      <w:pPr>
+        <w:ind w:left="2160" w:hanging="360"/>
+      </w:pPr>
+      <w:rPr>
+        <w:rFonts w:ascii="Wingdings" w:hAnsi="Wingdings" w:hint="default"/>
+      </w:rPr>
+    </w:lvl>
+    <w:lvl w:ilvl="3" w:tplc="04090001" w:tentative="1">
+      <w:start w:val="1"/>
+      <w:numFmt w:val="bullet"/>
+      <w:lvlText w:val=""/>
+      <w:lvlJc w:val="left"/>
+      <w:pPr>
+        <w:ind w:left="2880" w:hanging="360"/>
+      </w:pPr>
+      <w:rPr>
+        <w:rFonts w:ascii="Symbol" w:hAnsi="Symbol" w:hint="default"/>
+      </w:rPr>
+    </w:lvl>
+    <w:lvl w:ilvl="4" w:tplc="04090003" w:tentative="1">
+      <w:start w:val="1"/>
+      <w:numFmt w:val="bullet"/>
+      <w:lvlText w:val="o"/>
+      <w:lvlJc w:val="left"/>
+      <w:pPr>
+        <w:ind w:left="3600" w:hanging="360"/>
+      </w:pPr>
+      <w:rPr>
+        <w:rFonts w:ascii="Courier New" w:hAnsi="Courier New" w:cs="Courier New" w:hint="default"/>
+      </w:rPr>
+    </w:lvl>
+    <w:lvl w:ilvl="5" w:tplc="04090005" w:tentative="1">
+      <w:start w:val="1"/>
+      <w:numFmt w:val="bullet"/>
+      <w:lvlText w:val=""/>
+      <w:lvlJc w:val="left"/>
+      <w:pPr>
+        <w:ind w:left="4320" w:hanging="360"/>
+      </w:pPr>
+      <w:rPr>
+        <w:rFonts w:ascii="Wingdings" w:hAnsi="Wingdings" w:hint="default"/>
+      </w:rPr>
+    </w:lvl>
+    <w:lvl w:ilvl="6" w:tplc="04090001" w:tentative="1">
+      <w:start w:val="1"/>
+      <w:numFmt w:val="bullet"/>
+      <w:lvlText w:val=""/>
+      <w:lvlJc w:val="left"/>
+      <w:pPr>
+        <w:ind w:left="5040" w:hanging="360"/>
+      </w:pPr>
+      <w:rPr>
+        <w:rFonts w:ascii="Symbol" w:hAnsi="Symbol" w:hint="default"/>
+      </w:rPr>
+    </w:lvl>
+    <w:lvl w:ilvl="7" w:tplc="04090003" w:tentative="1">
+      <w:start w:val="1"/>
+      <w:numFmt w:val="bullet"/>
+      <w:lvlText w:val="o"/>
+      <w:lvlJc w:val="left"/>
+      <w:pPr>
+        <w:ind w:left="5760" w:hanging="360"/>
+      </w:pPr>
+      <w:rPr>
+        <w:rFonts w:ascii="Courier New" w:hAnsi="Courier New" w:cs="Courier New" w:hint="default"/>
+      </w:rPr>
+    </w:lvl>
+    <w:lvl w:ilvl="8" w:tplc="04090005" w:tentative="1">
+      <w:start w:val="1"/>
+      <w:numFmt w:val="bullet"/>
+      <w:lvlText w:val=""/>
+      <w:lvlJc w:val="left"/>
+      <w:pPr>
+        <w:ind w:left="6480" w:hanging="360"/>
+      </w:pPr>
+      <w:rPr>
+        <w:rFonts w:ascii="Wingdings" w:hAnsi="Wingdings" w:hint="default"/>
+      </w:rPr>
+    </w:lvl>
+  </w:abstractNum>
+  <w:num w:numId="1">
+    <w:abstractNumId w:val="0"/>
+  </w:num>
+</w:numbering>
 </file>
 
 <file path=word/styles.xml><?xml version="1.0" encoding="utf-8"?>
@@ -713,6 +935,17 @@
       <w:szCs w:val="48"/>
     </w:rPr>
   </w:style>
+  <w:style w:type="paragraph" w:styleId="ListParagraph">
+    <w:name w:val="List Paragraph"/>
+    <w:basedOn w:val="Normal"/>
+    <w:uiPriority w:val="34"/>
+    <w:qFormat/>
+    <w:rsid w:val="004768E9"/>
+    <w:pPr>
+      <w:ind w:left="720"/>
+      <w:contextualSpacing/>
+    </w:pPr>
+  </w:style>
 </w:styles>
 </file>
 
@@ -937,6 +1170,17 @@
       <w:sz w:val="48"/>
       <w:szCs w:val="48"/>
     </w:rPr>
+  </w:style>
+  <w:style w:type="paragraph" w:styleId="ListParagraph">
+    <w:name w:val="List Paragraph"/>
+    <w:basedOn w:val="Normal"/>
+    <w:uiPriority w:val="34"/>
+    <w:qFormat/>
+    <w:rsid w:val="004768E9"/>
+    <w:pPr>
+      <w:ind w:left="720"/>
+      <w:contextualSpacing/>
+    </w:pPr>
   </w:style>
 </w:styles>
 </file>

</xml_diff>